<commit_message>
sua loi cap nhat thong tin tai khoan khach hang trong trang quản ly thong tin dang nhap cua khach hang
</commit_message>
<xml_diff>
--- a/Setting Guide.docx
+++ b/Setting Guide.docx
@@ -257,7 +257,23 @@
           <w:sz w:val="26"/>
           <w:szCs w:val="26"/>
         </w:rPr>
-        <w:t>Vào trong file SQLData.cs tại dòng được tô đen:</w:t>
+        <w:t>Vào trong file SQLData</w:t>
+      </w:r>
+      <w:r>
+        <w:rPr>
+          <w:rFonts w:cs="Times New Roman"/>
+          <w:sz w:val="26"/>
+          <w:szCs w:val="26"/>
+        </w:rPr>
+        <w:t>123</w:t>
+      </w:r>
+      <w:r>
+        <w:rPr>
+          <w:rFonts w:cs="Times New Roman"/>
+          <w:sz w:val="26"/>
+          <w:szCs w:val="26"/>
+        </w:rPr>
+        <w:t>.cs tại dòng được tô đen:</w:t>
       </w:r>
     </w:p>
     <w:p>
@@ -419,109 +435,28 @@
           <w:sz w:val="26"/>
           <w:szCs w:val="26"/>
         </w:rPr>
-        <w:t>Sau đó</w:t>
-      </w:r>
-      <w:r>
-        <w:rPr>
-          <w:rFonts w:cs="Times New Roman"/>
-          <w:sz w:val="26"/>
-          <w:szCs w:val="26"/>
-        </w:rPr>
-        <w:t xml:space="preserve"> “CNPMNC_DATA1” là tên database.</w:t>
-      </w:r>
-    </w:p>
-    <w:p>
-      <w:pPr>
-        <w:rPr>
-          <w:rFonts w:cs="Times New Roman"/>
-          <w:sz w:val="26"/>
-          <w:szCs w:val="26"/>
-        </w:rPr>
-      </w:pPr>
-      <w:r>
-        <w:rPr>
-          <w:rFonts w:cs="Times New Roman"/>
-          <w:sz w:val="26"/>
-          <w:szCs w:val="26"/>
-        </w:rPr>
-        <w:t xml:space="preserve">Sau khi chỉnh xong thì chọn run </w:t>
-      </w:r>
-      <w:r>
-        <w:rPr>
-          <w:rFonts w:cs="Times New Roman"/>
-          <w:sz w:val="26"/>
-          <w:szCs w:val="26"/>
-        </w:rPr>
-        <w:t xml:space="preserve">hoặc nhấn F5 trên bàn phím trong </w:t>
-      </w:r>
-      <w:r>
-        <w:rPr>
-          <w:rFonts w:cs="Times New Roman"/>
-          <w:sz w:val="26"/>
-          <w:szCs w:val="26"/>
-        </w:rPr>
-        <w:t>Visual Studio</w:t>
-      </w:r>
-      <w:r>
-        <w:rPr>
-          <w:rFonts w:cs="Times New Roman"/>
-          <w:sz w:val="26"/>
-          <w:szCs w:val="26"/>
-        </w:rPr>
-        <w:t xml:space="preserve"> để chạy code.</w:t>
-      </w:r>
-    </w:p>
-    <w:p>
-      <w:pPr>
-        <w:rPr>
-          <w:rFonts w:cs="Times New Roman"/>
-          <w:sz w:val="26"/>
-          <w:szCs w:val="26"/>
-        </w:rPr>
-      </w:pPr>
-      <w:r>
-        <w:rPr>
-          <w:rFonts w:cs="Times New Roman"/>
-          <w:sz w:val="26"/>
-          <w:szCs w:val="26"/>
-        </w:rPr>
-        <w:t xml:space="preserve">Để vào được giao diện quản lý thì có thể chạy code sau đó vào trang đăng nhập tại vị trí </w:t>
-      </w:r>
-      <w:r>
-        <w:rPr>
-          <w:rFonts w:cs="Times New Roman"/>
-          <w:sz w:val="26"/>
-          <w:szCs w:val="26"/>
-        </w:rPr>
-        <w:t>chữ “Login”</w:t>
-      </w:r>
-      <w:r>
-        <w:rPr>
-          <w:rFonts w:cs="Times New Roman"/>
-          <w:sz w:val="26"/>
-          <w:szCs w:val="26"/>
-        </w:rPr>
-        <w:t>:</w:t>
-      </w:r>
-    </w:p>
-    <w:p>
-      <w:pPr>
-        <w:rPr>
-          <w:rFonts w:cs="Times New Roman"/>
-          <w:sz w:val="26"/>
-          <w:szCs w:val="26"/>
-        </w:rPr>
-      </w:pPr>
-      <w:r>
-        <w:rPr>
-          <w:noProof/>
-        </w:rPr>
-        <w:lastRenderedPageBreak/>
+        <w:t>Tiếp theo, vào folder SQLFolder như sau:</w:t>
+      </w:r>
+    </w:p>
+    <w:p>
+      <w:pPr>
+        <w:rPr>
+          <w:rFonts w:cs="Times New Roman"/>
+          <w:sz w:val="26"/>
+          <w:szCs w:val="26"/>
+        </w:rPr>
+      </w:pPr>
+      <w:r>
+        <w:rPr>
+          <w:rFonts w:cs="Times New Roman"/>
+          <w:sz w:val="26"/>
+          <w:szCs w:val="26"/>
+        </w:rPr>
         <w:drawing>
-          <wp:inline distT="0" distB="0" distL="0" distR="0" wp14:anchorId="6F5B302D" wp14:editId="185422CA">
-            <wp:extent cx="5320030" cy="2992443"/>
+          <wp:inline distT="0" distB="0" distL="0" distR="0" wp14:anchorId="095EFEBC" wp14:editId="1C5F1D9C">
+            <wp:extent cx="2705478" cy="1028844"/>
             <wp:effectExtent l="0" t="0" r="0" b="0"/>
-            <wp:docPr id="2" name="Picture 2"/>
+            <wp:docPr id="5" name="Picture 5"/>
             <wp:cNvGraphicFramePr>
               <a:graphicFrameLocks xmlns:a="http://schemas.openxmlformats.org/drawingml/2006/main" noChangeAspect="1"/>
             </wp:cNvGraphicFramePr>
@@ -541,7 +476,7 @@
                   <pic:spPr>
                     <a:xfrm>
                       <a:off x="0" y="0"/>
-                      <a:ext cx="5328765" cy="2997357"/>
+                      <a:ext cx="2705478" cy="1028844"/>
                     </a:xfrm>
                     <a:prstGeom prst="rect">
                       <a:avLst/>
@@ -562,69 +497,35 @@
           <w:szCs w:val="26"/>
         </w:rPr>
       </w:pPr>
-    </w:p>
-    <w:p>
-      <w:pPr>
-        <w:rPr>
-          <w:rFonts w:cs="Times New Roman"/>
-          <w:sz w:val="26"/>
-          <w:szCs w:val="26"/>
-        </w:rPr>
-      </w:pPr>
-      <w:r>
-        <w:rPr>
-          <w:rFonts w:cs="Times New Roman"/>
-          <w:sz w:val="26"/>
-          <w:szCs w:val="26"/>
-        </w:rPr>
-        <w:t xml:space="preserve">Sau đó nhập vào thông tin tại các khung như hình sau với name là </w:t>
-      </w:r>
-      <w:r>
-        <w:rPr>
-          <w:rFonts w:cs="Times New Roman"/>
-          <w:b/>
-          <w:bCs/>
-          <w:sz w:val="26"/>
-          <w:szCs w:val="26"/>
-        </w:rPr>
-        <w:t>admin</w:t>
-      </w:r>
-      <w:r>
-        <w:rPr>
-          <w:rFonts w:cs="Times New Roman"/>
-          <w:sz w:val="26"/>
-          <w:szCs w:val="26"/>
-        </w:rPr>
-        <w:t xml:space="preserve"> và password là </w:t>
-      </w:r>
-      <w:r>
-        <w:rPr>
-          <w:rFonts w:cs="Times New Roman"/>
-          <w:b/>
-          <w:bCs/>
-          <w:sz w:val="26"/>
-          <w:szCs w:val="26"/>
-        </w:rPr>
-        <w:t>adminpad</w:t>
-      </w:r>
-    </w:p>
-    <w:p>
-      <w:pPr>
-        <w:rPr>
-          <w:rFonts w:cs="Times New Roman"/>
-          <w:sz w:val="26"/>
-          <w:szCs w:val="26"/>
-        </w:rPr>
-      </w:pPr>
-      <w:r>
-        <w:rPr>
-          <w:noProof/>
-        </w:rPr>
+      <w:r>
+        <w:rPr>
+          <w:rFonts w:cs="Times New Roman"/>
+          <w:sz w:val="26"/>
+          <w:szCs w:val="26"/>
+        </w:rPr>
+        <w:t>Vào file SQLConnection chỉnh lại tương tự như file SQLData123:</w:t>
+      </w:r>
+    </w:p>
+    <w:p>
+      <w:pPr>
+        <w:rPr>
+          <w:rFonts w:cs="Times New Roman"/>
+          <w:sz w:val="26"/>
+          <w:szCs w:val="26"/>
+        </w:rPr>
+      </w:pPr>
+      <w:r>
+        <w:rPr>
+          <w:rFonts w:cs="Times New Roman"/>
+          <w:sz w:val="26"/>
+          <w:szCs w:val="26"/>
+        </w:rPr>
+        <w:lastRenderedPageBreak/>
         <w:drawing>
-          <wp:inline distT="0" distB="0" distL="0" distR="0" wp14:anchorId="6EC75D59" wp14:editId="7155017C">
-            <wp:extent cx="5259070" cy="2957830"/>
+          <wp:inline distT="0" distB="0" distL="0" distR="0" wp14:anchorId="1FC8989B" wp14:editId="52109DB0">
+            <wp:extent cx="5943600" cy="1948815"/>
             <wp:effectExtent l="0" t="0" r="0" b="0"/>
-            <wp:docPr id="7" name="Picture 7"/>
+            <wp:docPr id="6" name="Picture 6"/>
             <wp:cNvGraphicFramePr>
               <a:graphicFrameLocks xmlns:a="http://schemas.openxmlformats.org/drawingml/2006/main" noChangeAspect="1"/>
             </wp:cNvGraphicFramePr>
@@ -644,6 +545,258 @@
                   <pic:spPr>
                     <a:xfrm>
                       <a:off x="0" y="0"/>
+                      <a:ext cx="5943600" cy="1948815"/>
+                    </a:xfrm>
+                    <a:prstGeom prst="rect">
+                      <a:avLst/>
+                    </a:prstGeom>
+                  </pic:spPr>
+                </pic:pic>
+              </a:graphicData>
+            </a:graphic>
+          </wp:inline>
+        </w:drawing>
+      </w:r>
+    </w:p>
+    <w:p>
+      <w:pPr>
+        <w:rPr>
+          <w:rFonts w:cs="Times New Roman"/>
+          <w:sz w:val="26"/>
+          <w:szCs w:val="26"/>
+        </w:rPr>
+      </w:pPr>
+      <w:r>
+        <w:rPr>
+          <w:rFonts w:cs="Times New Roman"/>
+          <w:sz w:val="26"/>
+          <w:szCs w:val="26"/>
+        </w:rPr>
+        <w:t>Sau đó</w:t>
+      </w:r>
+      <w:r>
+        <w:rPr>
+          <w:rFonts w:cs="Times New Roman"/>
+          <w:sz w:val="26"/>
+          <w:szCs w:val="26"/>
+        </w:rPr>
+        <w:t xml:space="preserve"> “CNPMNC_DATA1” là tên database.</w:t>
+      </w:r>
+    </w:p>
+    <w:p>
+      <w:pPr>
+        <w:rPr>
+          <w:rFonts w:cs="Times New Roman"/>
+          <w:sz w:val="26"/>
+          <w:szCs w:val="26"/>
+        </w:rPr>
+      </w:pPr>
+      <w:r>
+        <w:rPr>
+          <w:rFonts w:cs="Times New Roman"/>
+          <w:sz w:val="26"/>
+          <w:szCs w:val="26"/>
+        </w:rPr>
+        <w:t xml:space="preserve">Sau khi chỉnh xong thì chọn run </w:t>
+      </w:r>
+      <w:r>
+        <w:rPr>
+          <w:rFonts w:cs="Times New Roman"/>
+          <w:sz w:val="26"/>
+          <w:szCs w:val="26"/>
+        </w:rPr>
+        <w:t xml:space="preserve">hoặc nhấn F5 trên bàn phím trong </w:t>
+      </w:r>
+      <w:r>
+        <w:rPr>
+          <w:rFonts w:cs="Times New Roman"/>
+          <w:sz w:val="26"/>
+          <w:szCs w:val="26"/>
+        </w:rPr>
+        <w:t>Visual Studio</w:t>
+      </w:r>
+      <w:r>
+        <w:rPr>
+          <w:rFonts w:cs="Times New Roman"/>
+          <w:sz w:val="26"/>
+          <w:szCs w:val="26"/>
+        </w:rPr>
+        <w:t xml:space="preserve"> để chạy code.</w:t>
+      </w:r>
+    </w:p>
+    <w:p>
+      <w:pPr>
+        <w:rPr>
+          <w:rFonts w:cs="Times New Roman"/>
+          <w:sz w:val="26"/>
+          <w:szCs w:val="26"/>
+        </w:rPr>
+      </w:pPr>
+      <w:r>
+        <w:rPr>
+          <w:rFonts w:cs="Times New Roman"/>
+          <w:sz w:val="26"/>
+          <w:szCs w:val="26"/>
+        </w:rPr>
+        <w:t xml:space="preserve">Để vào được giao diện quản lý thì có thể chạy code sau đó vào trang đăng nhập tại vị trí </w:t>
+      </w:r>
+      <w:r>
+        <w:rPr>
+          <w:rFonts w:cs="Times New Roman"/>
+          <w:sz w:val="26"/>
+          <w:szCs w:val="26"/>
+        </w:rPr>
+        <w:t>chữ “Login”</w:t>
+      </w:r>
+      <w:r>
+        <w:rPr>
+          <w:rFonts w:cs="Times New Roman"/>
+          <w:sz w:val="26"/>
+          <w:szCs w:val="26"/>
+        </w:rPr>
+        <w:t>:</w:t>
+      </w:r>
+    </w:p>
+    <w:p>
+      <w:pPr>
+        <w:rPr>
+          <w:rFonts w:cs="Times New Roman"/>
+          <w:sz w:val="26"/>
+          <w:szCs w:val="26"/>
+        </w:rPr>
+      </w:pPr>
+      <w:r>
+        <w:rPr>
+          <w:noProof/>
+        </w:rPr>
+        <w:drawing>
+          <wp:inline distT="0" distB="0" distL="0" distR="0" wp14:anchorId="6F5B302D" wp14:editId="185422CA">
+            <wp:extent cx="5320030" cy="2992443"/>
+            <wp:effectExtent l="0" t="0" r="0" b="0"/>
+            <wp:docPr id="2" name="Picture 2"/>
+            <wp:cNvGraphicFramePr>
+              <a:graphicFrameLocks xmlns:a="http://schemas.openxmlformats.org/drawingml/2006/main" noChangeAspect="1"/>
+            </wp:cNvGraphicFramePr>
+            <a:graphic xmlns:a="http://schemas.openxmlformats.org/drawingml/2006/main">
+              <a:graphicData uri="http://schemas.openxmlformats.org/drawingml/2006/picture">
+                <pic:pic xmlns:pic="http://schemas.openxmlformats.org/drawingml/2006/picture">
+                  <pic:nvPicPr>
+                    <pic:cNvPr id="1" name=""/>
+                    <pic:cNvPicPr/>
+                  </pic:nvPicPr>
+                  <pic:blipFill>
+                    <a:blip r:embed="rId10"/>
+                    <a:stretch>
+                      <a:fillRect/>
+                    </a:stretch>
+                  </pic:blipFill>
+                  <pic:spPr>
+                    <a:xfrm>
+                      <a:off x="0" y="0"/>
+                      <a:ext cx="5328765" cy="2997357"/>
+                    </a:xfrm>
+                    <a:prstGeom prst="rect">
+                      <a:avLst/>
+                    </a:prstGeom>
+                  </pic:spPr>
+                </pic:pic>
+              </a:graphicData>
+            </a:graphic>
+          </wp:inline>
+        </w:drawing>
+      </w:r>
+    </w:p>
+    <w:p>
+      <w:pPr>
+        <w:rPr>
+          <w:rFonts w:cs="Times New Roman"/>
+          <w:sz w:val="26"/>
+          <w:szCs w:val="26"/>
+        </w:rPr>
+      </w:pPr>
+    </w:p>
+    <w:p>
+      <w:pPr>
+        <w:rPr>
+          <w:rFonts w:cs="Times New Roman"/>
+          <w:sz w:val="26"/>
+          <w:szCs w:val="26"/>
+        </w:rPr>
+      </w:pPr>
+      <w:r>
+        <w:rPr>
+          <w:rFonts w:cs="Times New Roman"/>
+          <w:sz w:val="26"/>
+          <w:szCs w:val="26"/>
+        </w:rPr>
+        <w:t xml:space="preserve">Sau đó nhập vào thông tin tại các khung như hình sau với name là </w:t>
+      </w:r>
+      <w:r>
+        <w:rPr>
+          <w:rFonts w:cs="Times New Roman"/>
+          <w:b/>
+          <w:bCs/>
+          <w:sz w:val="26"/>
+          <w:szCs w:val="26"/>
+        </w:rPr>
+        <w:t>admin</w:t>
+      </w:r>
+      <w:r>
+        <w:rPr>
+          <w:rFonts w:cs="Times New Roman"/>
+          <w:sz w:val="26"/>
+          <w:szCs w:val="26"/>
+        </w:rPr>
+        <w:t xml:space="preserve"> và password là </w:t>
+      </w:r>
+      <w:r>
+        <w:rPr>
+          <w:rFonts w:cs="Times New Roman"/>
+          <w:b/>
+          <w:bCs/>
+          <w:sz w:val="26"/>
+          <w:szCs w:val="26"/>
+        </w:rPr>
+        <w:t>adminpad</w:t>
+      </w:r>
+    </w:p>
+    <w:p>
+      <w:pPr>
+        <w:rPr>
+          <w:rFonts w:cs="Times New Roman"/>
+          <w:sz w:val="26"/>
+          <w:szCs w:val="26"/>
+        </w:rPr>
+      </w:pPr>
+      <w:r>
+        <w:rPr>
+          <w:noProof/>
+        </w:rPr>
+        <w:lastRenderedPageBreak/>
+        <w:drawing>
+          <wp:inline distT="0" distB="0" distL="0" distR="0" wp14:anchorId="6EC75D59" wp14:editId="7155017C">
+            <wp:extent cx="5259070" cy="2957830"/>
+            <wp:effectExtent l="0" t="0" r="0" b="0"/>
+            <wp:docPr id="7" name="Picture 7"/>
+            <wp:cNvGraphicFramePr>
+              <a:graphicFrameLocks xmlns:a="http://schemas.openxmlformats.org/drawingml/2006/main" noChangeAspect="1"/>
+            </wp:cNvGraphicFramePr>
+            <a:graphic xmlns:a="http://schemas.openxmlformats.org/drawingml/2006/main">
+              <a:graphicData uri="http://schemas.openxmlformats.org/drawingml/2006/picture">
+                <pic:pic xmlns:pic="http://schemas.openxmlformats.org/drawingml/2006/picture">
+                  <pic:nvPicPr>
+                    <pic:cNvPr id="1" name=""/>
+                    <pic:cNvPicPr/>
+                  </pic:nvPicPr>
+                  <pic:blipFill>
+                    <a:blip r:embed="rId11"/>
+                    <a:stretch>
+                      <a:fillRect/>
+                    </a:stretch>
+                  </pic:blipFill>
+                  <pic:spPr>
+                    <a:xfrm>
+                      <a:off x="0" y="0"/>
                       <a:ext cx="5262194" cy="2959587"/>
                     </a:xfrm>
                     <a:prstGeom prst="rect">
@@ -686,7 +839,6 @@
         <w:rPr>
           <w:noProof/>
         </w:rPr>
-        <w:lastRenderedPageBreak/>
         <w:drawing>
           <wp:inline distT="0" distB="0" distL="0" distR="0" wp14:anchorId="6526F073" wp14:editId="21E3561A">
             <wp:extent cx="5296877" cy="2979420"/>
@@ -703,7 +855,7 @@
                     <pic:cNvPicPr/>
                   </pic:nvPicPr>
                   <pic:blipFill>
-                    <a:blip r:embed="rId10"/>
+                    <a:blip r:embed="rId12"/>
                     <a:stretch>
                       <a:fillRect/>
                     </a:stretch>

</xml_diff>